<commit_message>
user can be logged in for ever hopefully, also domain mode rotated
</commit_message>
<xml_diff>
--- a/project/Report/tech-progr/Ralfs/Concurrency.docx
+++ b/project/Report/tech-progr/Ralfs/Concurrency.docx
@@ -318,106 +318,75 @@
     <w:p>
       <w:pPr>
         <w:rPr>
-          <w:color w:val="FF0000"/>
-          <w:sz w:val="24"/>
-          <w:szCs w:val="24"/>
-        </w:rPr>
-      </w:pPr>
-      <w:r>
-        <w:rPr>
-          <w:color w:val="FF0000"/>
-          <w:sz w:val="24"/>
-          <w:szCs w:val="24"/>
+          <w:sz w:val="28"/>
+          <w:szCs w:val="28"/>
+        </w:rPr>
+      </w:pPr>
+      <w:r>
+        <w:rPr>
+          <w:sz w:val="28"/>
+          <w:szCs w:val="28"/>
         </w:rPr>
         <w:lastRenderedPageBreak/>
-        <w:t xml:space="preserve">Below this there is </w:t>
-      </w:r>
-      <w:proofErr w:type="spellStart"/>
-      <w:r>
-        <w:rPr>
-          <w:color w:val="FF0000"/>
-          <w:sz w:val="24"/>
-          <w:szCs w:val="24"/>
-        </w:rPr>
-        <w:t>DB</w:t>
-      </w:r>
-      <w:proofErr w:type="spellEnd"/>
-      <w:r>
-        <w:rPr>
-          <w:color w:val="FF0000"/>
-          <w:sz w:val="24"/>
-          <w:szCs w:val="24"/>
-        </w:rPr>
-        <w:t xml:space="preserve"> related stuff</w:t>
-      </w:r>
-      <w:r>
-        <w:rPr>
-          <w:color w:val="FF0000"/>
-          <w:sz w:val="24"/>
-          <w:szCs w:val="24"/>
-        </w:rPr>
+        <w:t>ACID in our project:</w:t>
+      </w:r>
+    </w:p>
+    <w:p>
+      <w:r>
+        <w:t>We tried to ensure ACID properties in our project, we are ensuring atomicity</w:t>
+      </w:r>
+      <w:r>
+        <w:t>-</w:t>
+      </w:r>
+      <w:r>
+        <w:t xml:space="preserve"> with transactions, consistency</w:t>
+      </w:r>
+      <w:r>
+        <w:t>- by testing user inputs</w:t>
+      </w:r>
+      <w:r>
+        <w:t xml:space="preserve"> before sending them to database</w:t>
+      </w:r>
+      <w:r>
+        <w:t>,</w:t>
+      </w:r>
+      <w:r>
+        <w:t xml:space="preserve"> </w:t>
+      </w:r>
+      <w:r>
+        <w:t>isolation- by using locks</w:t>
+      </w:r>
+      <w:r>
+        <w:t xml:space="preserve"> and</w:t>
+      </w:r>
+      <w:r>
+        <w:t xml:space="preserve"> </w:t>
+      </w:r>
+      <w:r>
+        <w:t>transaction isolation,</w:t>
+      </w:r>
+      <w:r>
+        <w:t xml:space="preserve"> durability by catching exceptions</w:t>
+      </w:r>
+      <w:r>
+        <w:t xml:space="preserve"> and giving inputs as parameters</w:t>
+      </w:r>
+      <w:r>
         <w:t>.</w:t>
       </w:r>
-      <w:bookmarkStart w:id="0" w:name="_GoBack"/>
-      <w:bookmarkEnd w:id="0"/>
-    </w:p>
-    <w:p>
-      <w:pPr>
-        <w:rPr>
-          <w:sz w:val="24"/>
-          <w:szCs w:val="24"/>
-        </w:rPr>
-      </w:pPr>
-      <w:r>
-        <w:rPr>
-          <w:sz w:val="24"/>
-          <w:szCs w:val="24"/>
-        </w:rPr>
-        <w:t>ACID in our project:</w:t>
-      </w:r>
-    </w:p>
-    <w:p>
-      <w:r>
-        <w:t>We tried to ensure ACID properties in our project, we are ensuring atomicity</w:t>
-      </w:r>
-      <w:r>
-        <w:t>-</w:t>
-      </w:r>
-      <w:r>
-        <w:t xml:space="preserve"> with transactions, consistency</w:t>
-      </w:r>
-      <w:r>
-        <w:t>- by testing user inputs</w:t>
-      </w:r>
-      <w:r>
-        <w:t xml:space="preserve"> before sending them to database</w:t>
-      </w:r>
-      <w:r>
-        <w:t>,</w:t>
-      </w:r>
-      <w:r>
-        <w:t xml:space="preserve"> </w:t>
-      </w:r>
-      <w:r>
-        <w:t>isolation- by using locks and durability by catching exceptions</w:t>
-      </w:r>
-      <w:r>
-        <w:t xml:space="preserve"> and giving inputs as parameters</w:t>
-      </w:r>
-      <w:r>
-        <w:t>.</w:t>
-      </w:r>
     </w:p>
     <w:p/>
     <w:p>
       <w:pPr>
         <w:rPr>
-          <w:color w:val="FF0000"/>
-        </w:rPr>
-      </w:pPr>
-      <w:r>
-        <w:rPr>
-          <w:color w:val="FF0000"/>
+          <w:sz w:val="28"/>
+          <w:szCs w:val="28"/>
+        </w:rPr>
+      </w:pPr>
+      <w:r>
+        <w:rPr>
+          <w:sz w:val="28"/>
+          <w:szCs w:val="28"/>
         </w:rPr>
         <w:t>Isolation levels:</w:t>
       </w:r>
@@ -473,56 +442,62 @@
       <w:r>
         <w:t xml:space="preserve">From: </w:t>
       </w:r>
-      <w:commentRangeStart w:id="1"/>
-      <w:r>
+      <w:hyperlink r:id="rId9" w:history="1">
+        <w:r>
+          <w:rPr>
+            <w:rStyle w:val="Hipersaite"/>
+          </w:rPr>
+          <w:t>https://docs.microsoft.com/en-us/sql/odbc/reference/develop-app/transaction-isolation-levels</w:t>
+        </w:r>
+      </w:hyperlink>
+    </w:p>
+    <w:p>
+      <w:pPr>
         <w:rPr>
           <w:color w:val="5B9BD5" w:themeColor="accent5"/>
         </w:rPr>
-        <w:fldChar w:fldCharType="begin"/>
-      </w:r>
-      <w:r>
-        <w:rPr>
-          <w:color w:val="5B9BD5" w:themeColor="accent5"/>
-        </w:rPr>
-        <w:instrText xml:space="preserve"> HYPERLINK "</w:instrText>
-      </w:r>
-      <w:r>
-        <w:rPr>
-          <w:color w:val="5B9BD5" w:themeColor="accent5"/>
-        </w:rPr>
-        <w:instrText>https://docs.microsoft.com/en-us/sql/odbc/reference/develop-app/transaction-isolation-levels</w:instrText>
-      </w:r>
-      <w:r>
-        <w:rPr>
-          <w:color w:val="5B9BD5" w:themeColor="accent5"/>
-        </w:rPr>
-        <w:instrText xml:space="preserve">" </w:instrText>
-      </w:r>
-      <w:r>
-        <w:rPr>
-          <w:color w:val="5B9BD5" w:themeColor="accent5"/>
-        </w:rPr>
-        <w:fldChar w:fldCharType="separate"/>
-      </w:r>
-      <w:r>
-        <w:rPr>
-          <w:rStyle w:val="Hipersaite"/>
-        </w:rPr>
-        <w:t>https://docs.microsoft.com/en-us/sql/odbc/reference/develop-app/transaction-isolation-levels</w:t>
-      </w:r>
-      <w:r>
-        <w:rPr>
-          <w:color w:val="5B9BD5" w:themeColor="accent5"/>
-        </w:rPr>
-        <w:fldChar w:fldCharType="end"/>
-      </w:r>
-      <w:commentRangeEnd w:id="1"/>
-      <w:r>
-        <w:rPr>
-          <w:rStyle w:val="Komentraatsauce"/>
-        </w:rPr>
-        <w:commentReference w:id="1"/>
-      </w:r>
+      </w:pPr>
+    </w:p>
+    <w:p>
+      <w:pPr>
+        <w:rPr>
+          <w:sz w:val="28"/>
+          <w:szCs w:val="28"/>
+        </w:rPr>
+      </w:pPr>
+      <w:r>
+        <w:rPr>
+          <w:sz w:val="28"/>
+          <w:szCs w:val="28"/>
+        </w:rPr>
+        <w:t>Isolation level</w:t>
+      </w:r>
+      <w:r>
+        <w:rPr>
+          <w:sz w:val="28"/>
+          <w:szCs w:val="28"/>
+        </w:rPr>
+        <w:t xml:space="preserve"> of choice:</w:t>
+      </w:r>
+    </w:p>
+    <w:p>
+      <w:r>
+        <w:t xml:space="preserve">For our solution we decided to use </w:t>
+      </w:r>
+      <w:r>
+        <w:t>r</w:t>
+      </w:r>
+      <w:r>
+        <w:t>epeatable read</w:t>
+      </w:r>
+      <w:r>
+        <w:t xml:space="preserve"> isolation level</w:t>
+      </w:r>
+      <w:r>
+        <w:t xml:space="preserve">, because </w:t>
+      </w:r>
+      <w:bookmarkStart w:id="0" w:name="_GoBack"/>
+      <w:bookmarkEnd w:id="0"/>
     </w:p>
     <w:p>
       <w:pPr>
@@ -545,55 +520,6 @@
     </w:sectPr>
   </w:body>
 </w:document>
-</file>
-
-<file path=word/comments.xml><?xml version="1.0" encoding="utf-8"?>
-<w:comments xmlns:wpc="http://schemas.microsoft.com/office/word/2010/wordprocessingCanvas" xmlns:cx="http://schemas.microsoft.com/office/drawing/2014/chartex" xmlns:cx1="http://schemas.microsoft.com/office/drawing/2015/9/8/chartex" xmlns:cx2="http://schemas.microsoft.com/office/drawing/2015/10/21/chartex" xmlns:cx3="http://schemas.microsoft.com/office/drawing/2016/5/9/chartex" xmlns:cx4="http://schemas.microsoft.com/office/drawing/2016/5/10/chartex" xmlns:cx5="http://schemas.microsoft.com/office/drawing/2016/5/11/chartex" xmlns:cx6="http://schemas.microsoft.com/office/drawing/2016/5/12/chartex" xmlns:cx7="http://schemas.microsoft.com/office/drawing/2016/5/13/chartex" xmlns:cx8="http://schemas.microsoft.com/office/drawing/2016/5/14/chartex" xmlns:mc="http://schemas.openxmlformats.org/markup-compatibility/2006" xmlns:aink="http://schemas.microsoft.com/office/drawing/2016/ink" xmlns:am3d="http://schemas.microsoft.com/office/drawing/2017/model3d" xmlns:o="urn:schemas-microsoft-com:office:office" xmlns:r="http://schemas.openxmlformats.org/officeDocument/2006/relationships" xmlns:m="http://schemas.openxmlformats.org/officeDocument/2006/math" xmlns:v="urn:schemas-microsoft-com:vml" xmlns:wp14="http://schemas.microsoft.com/office/word/2010/wordprocessingDrawing" xmlns:wp="http://schemas.openxmlformats.org/drawingml/2006/wordprocessingDrawing" xmlns:w10="urn:schemas-microsoft-com:office:word" xmlns:w="http://schemas.openxmlformats.org/wordprocessingml/2006/main" xmlns:w14="http://schemas.microsoft.com/office/word/2010/wordml" xmlns:w15="http://schemas.microsoft.com/office/word/2012/wordml" xmlns:w16cid="http://schemas.microsoft.com/office/word/2016/wordml/cid" xmlns:w16se="http://schemas.microsoft.com/office/word/2015/wordml/symex" xmlns:wpg="http://schemas.microsoft.com/office/word/2010/wordprocessingGroup" xmlns:wpi="http://schemas.microsoft.com/office/word/2010/wordprocessingInk" xmlns:wne="http://schemas.microsoft.com/office/word/2006/wordml" xmlns:wps="http://schemas.microsoft.com/office/word/2010/wordprocessingShape" mc:Ignorable="w14 w15 w16se w16cid wp14">
-  <w:comment w:id="1" w:author="bubriks@gmail.com" w:date="2017-12-05T19:00:00Z" w:initials="b">
-    <w:p>
-      <w:pPr>
-        <w:pStyle w:val="Komentrateksts"/>
-      </w:pPr>
-      <w:r>
-        <w:rPr>
-          <w:rStyle w:val="Komentraatsauce"/>
-        </w:rPr>
-        <w:annotationRef/>
-      </w:r>
-      <w:r>
-        <w:t xml:space="preserve">Check this maybe you can </w:t>
-      </w:r>
-      <w:proofErr w:type="spellStart"/>
-      <w:r>
-        <w:t>inplement</w:t>
-      </w:r>
-      <w:proofErr w:type="spellEnd"/>
-      <w:r>
-        <w:t xml:space="preserve"> the isolation in or </w:t>
-      </w:r>
-      <w:proofErr w:type="spellStart"/>
-      <w:r>
-        <w:t>db</w:t>
-      </w:r>
-      <w:proofErr w:type="spellEnd"/>
-      <w:r>
-        <w:t xml:space="preserve"> (this like is also from where I took this screen shot so don’t remove)</w:t>
-      </w:r>
-    </w:p>
-  </w:comment>
-</w:comments>
-</file>
-
-<file path=word/commentsExtended.xml><?xml version="1.0" encoding="utf-8"?>
-<w15:commentsEx xmlns:wpc="http://schemas.microsoft.com/office/word/2010/wordprocessingCanvas" xmlns:cx="http://schemas.microsoft.com/office/drawing/2014/chartex" xmlns:cx1="http://schemas.microsoft.com/office/drawing/2015/9/8/chartex" xmlns:cx2="http://schemas.microsoft.com/office/drawing/2015/10/21/chartex" xmlns:cx3="http://schemas.microsoft.com/office/drawing/2016/5/9/chartex" xmlns:cx4="http://schemas.microsoft.com/office/drawing/2016/5/10/chartex" xmlns:cx5="http://schemas.microsoft.com/office/drawing/2016/5/11/chartex" xmlns:cx6="http://schemas.microsoft.com/office/drawing/2016/5/12/chartex" xmlns:cx7="http://schemas.microsoft.com/office/drawing/2016/5/13/chartex" xmlns:cx8="http://schemas.microsoft.com/office/drawing/2016/5/14/chartex" xmlns:mc="http://schemas.openxmlformats.org/markup-compatibility/2006" xmlns:aink="http://schemas.microsoft.com/office/drawing/2016/ink" xmlns:am3d="http://schemas.microsoft.com/office/drawing/2017/model3d" xmlns:o="urn:schemas-microsoft-com:office:office" xmlns:r="http://schemas.openxmlformats.org/officeDocument/2006/relationships" xmlns:m="http://schemas.openxmlformats.org/officeDocument/2006/math" xmlns:v="urn:schemas-microsoft-com:vml" xmlns:wp14="http://schemas.microsoft.com/office/word/2010/wordprocessingDrawing" xmlns:wp="http://schemas.openxmlformats.org/drawingml/2006/wordprocessingDrawing" xmlns:w10="urn:schemas-microsoft-com:office:word" xmlns:w="http://schemas.openxmlformats.org/wordprocessingml/2006/main" xmlns:w14="http://schemas.microsoft.com/office/word/2010/wordml" xmlns:w15="http://schemas.microsoft.com/office/word/2012/wordml" xmlns:w16cid="http://schemas.microsoft.com/office/word/2016/wordml/cid" xmlns:w16se="http://schemas.microsoft.com/office/word/2015/wordml/symex" xmlns:wpg="http://schemas.microsoft.com/office/word/2010/wordprocessingGroup" xmlns:wpi="http://schemas.microsoft.com/office/word/2010/wordprocessingInk" xmlns:wne="http://schemas.microsoft.com/office/word/2006/wordml" xmlns:wps="http://schemas.microsoft.com/office/word/2010/wordprocessingShape" mc:Ignorable="w14 w15 w16se w16cid wp14">
-  <w15:commentEx w15:paraId="22AEABC0" w15:done="0"/>
-</w15:commentsEx>
-</file>
-
-<file path=word/commentsIds.xml><?xml version="1.0" encoding="utf-8"?>
-<w16cid:commentsIds xmlns:wpc="http://schemas.microsoft.com/office/word/2010/wordprocessingCanvas" xmlns:cx="http://schemas.microsoft.com/office/drawing/2014/chartex" xmlns:cx1="http://schemas.microsoft.com/office/drawing/2015/9/8/chartex" xmlns:cx2="http://schemas.microsoft.com/office/drawing/2015/10/21/chartex" xmlns:cx3="http://schemas.microsoft.com/office/drawing/2016/5/9/chartex" xmlns:cx4="http://schemas.microsoft.com/office/drawing/2016/5/10/chartex" xmlns:cx5="http://schemas.microsoft.com/office/drawing/2016/5/11/chartex" xmlns:cx6="http://schemas.microsoft.com/office/drawing/2016/5/12/chartex" xmlns:cx7="http://schemas.microsoft.com/office/drawing/2016/5/13/chartex" xmlns:cx8="http://schemas.microsoft.com/office/drawing/2016/5/14/chartex" xmlns:mc="http://schemas.openxmlformats.org/markup-compatibility/2006" xmlns:aink="http://schemas.microsoft.com/office/drawing/2016/ink" xmlns:am3d="http://schemas.microsoft.com/office/drawing/2017/model3d" xmlns:o="urn:schemas-microsoft-com:office:office" xmlns:r="http://schemas.openxmlformats.org/officeDocument/2006/relationships" xmlns:m="http://schemas.openxmlformats.org/officeDocument/2006/math" xmlns:v="urn:schemas-microsoft-com:vml" xmlns:wp14="http://schemas.microsoft.com/office/word/2010/wordprocessingDrawing" xmlns:wp="http://schemas.openxmlformats.org/drawingml/2006/wordprocessingDrawing" xmlns:w10="urn:schemas-microsoft-com:office:word" xmlns:w="http://schemas.openxmlformats.org/wordprocessingml/2006/main" xmlns:w14="http://schemas.microsoft.com/office/word/2010/wordml" xmlns:w15="http://schemas.microsoft.com/office/word/2012/wordml" xmlns:w16cid="http://schemas.microsoft.com/office/word/2016/wordml/cid" xmlns:w16se="http://schemas.microsoft.com/office/word/2015/wordml/symex" xmlns:wpg="http://schemas.microsoft.com/office/word/2010/wordprocessingGroup" xmlns:wpi="http://schemas.microsoft.com/office/word/2010/wordprocessingInk" xmlns:wne="http://schemas.microsoft.com/office/word/2006/wordml" xmlns:wps="http://schemas.microsoft.com/office/word/2010/wordprocessingShape" mc:Ignorable="w14 w15 w16se w16cid wp14">
-  <w16cid:commentId w16cid:paraId="22AEABC0" w16cid:durableId="1DD16B5C"/>
-</w16cid:commentsIds>
 </file>
 
 <file path=word/endnotes.xml><?xml version="1.0" encoding="utf-8"?>
@@ -765,14 +691,6 @@
     <w:abstractNumId w:val="0"/>
   </w:num>
 </w:numbering>
-</file>
-
-<file path=word/people.xml><?xml version="1.0" encoding="utf-8"?>
-<w15:people xmlns:wpc="http://schemas.microsoft.com/office/word/2010/wordprocessingCanvas" xmlns:cx="http://schemas.microsoft.com/office/drawing/2014/chartex" xmlns:cx1="http://schemas.microsoft.com/office/drawing/2015/9/8/chartex" xmlns:cx2="http://schemas.microsoft.com/office/drawing/2015/10/21/chartex" xmlns:cx3="http://schemas.microsoft.com/office/drawing/2016/5/9/chartex" xmlns:cx4="http://schemas.microsoft.com/office/drawing/2016/5/10/chartex" xmlns:cx5="http://schemas.microsoft.com/office/drawing/2016/5/11/chartex" xmlns:cx6="http://schemas.microsoft.com/office/drawing/2016/5/12/chartex" xmlns:cx7="http://schemas.microsoft.com/office/drawing/2016/5/13/chartex" xmlns:cx8="http://schemas.microsoft.com/office/drawing/2016/5/14/chartex" xmlns:mc="http://schemas.openxmlformats.org/markup-compatibility/2006" xmlns:aink="http://schemas.microsoft.com/office/drawing/2016/ink" xmlns:am3d="http://schemas.microsoft.com/office/drawing/2017/model3d" xmlns:o="urn:schemas-microsoft-com:office:office" xmlns:r="http://schemas.openxmlformats.org/officeDocument/2006/relationships" xmlns:m="http://schemas.openxmlformats.org/officeDocument/2006/math" xmlns:v="urn:schemas-microsoft-com:vml" xmlns:wp14="http://schemas.microsoft.com/office/word/2010/wordprocessingDrawing" xmlns:wp="http://schemas.openxmlformats.org/drawingml/2006/wordprocessingDrawing" xmlns:w10="urn:schemas-microsoft-com:office:word" xmlns:w="http://schemas.openxmlformats.org/wordprocessingml/2006/main" xmlns:w14="http://schemas.microsoft.com/office/word/2010/wordml" xmlns:w15="http://schemas.microsoft.com/office/word/2012/wordml" xmlns:w16cid="http://schemas.microsoft.com/office/word/2016/wordml/cid" xmlns:w16se="http://schemas.microsoft.com/office/word/2015/wordml/symex" xmlns:wpg="http://schemas.microsoft.com/office/word/2010/wordprocessingGroup" xmlns:wpi="http://schemas.microsoft.com/office/word/2010/wordprocessingInk" xmlns:wne="http://schemas.microsoft.com/office/word/2006/wordml" xmlns:wps="http://schemas.microsoft.com/office/word/2010/wordprocessingShape" mc:Ignorable="w14 w15 w16se w16cid wp14">
-  <w15:person w15:author="bubriks@gmail.com">
-    <w15:presenceInfo w15:providerId="Windows Live" w15:userId="30c92def27e35c43"/>
-  </w15:person>
-</w15:people>
 </file>
 
 <file path=word/styles.xml><?xml version="1.0" encoding="utf-8"?>

</xml_diff>

<commit_message>
cuncurency, backlog and mvc updated
</commit_message>
<xml_diff>
--- a/project/Report/tech-progr/Ralfs/Concurrency.docx
+++ b/project/Report/tech-progr/Ralfs/Concurrency.docx
@@ -436,31 +436,6 @@
     <w:p>
       <w:pPr>
         <w:rPr>
-          <w:color w:val="5B9BD5" w:themeColor="accent5"/>
-        </w:rPr>
-      </w:pPr>
-      <w:r>
-        <w:t xml:space="preserve">From: </w:t>
-      </w:r>
-      <w:hyperlink r:id="rId9" w:history="1">
-        <w:r>
-          <w:rPr>
-            <w:rStyle w:val="Hipersaite"/>
-          </w:rPr>
-          <w:t>https://docs.microsoft.com/en-us/sql/odbc/reference/develop-app/transaction-isolation-levels</w:t>
-        </w:r>
-      </w:hyperlink>
-    </w:p>
-    <w:p>
-      <w:pPr>
-        <w:rPr>
-          <w:color w:val="5B9BD5" w:themeColor="accent5"/>
-        </w:rPr>
-      </w:pPr>
-    </w:p>
-    <w:p>
-      <w:pPr>
-        <w:rPr>
           <w:sz w:val="28"/>
           <w:szCs w:val="28"/>
         </w:rPr>
@@ -488,29 +463,281 @@
         <w:t>r</w:t>
       </w:r>
       <w:r>
-        <w:t>epeatable read</w:t>
-      </w:r>
-      <w:r>
-        <w:t xml:space="preserve"> isolation level</w:t>
+        <w:t>epeatable read isolation level</w:t>
+      </w:r>
+      <w:r>
+        <w:t xml:space="preserve"> for transactions</w:t>
       </w:r>
       <w:r>
         <w:t xml:space="preserve">, because </w:t>
+      </w:r>
+      <w:r>
+        <w:t>after reviewing pros and cons we decided that this is the best middle ground</w:t>
+      </w:r>
+      <w:r>
+        <w:t xml:space="preserve"> of performance and </w:t>
+      </w:r>
+      <w:r>
+        <w:t>reliability.</w:t>
+      </w:r>
+    </w:p>
+    <w:p>
+      <w:r>
+        <w:t>Pros:</w:t>
       </w:r>
       <w:bookmarkStart w:id="0" w:name="_GoBack"/>
       <w:bookmarkEnd w:id="0"/>
     </w:p>
     <w:p>
       <w:pPr>
-        <w:rPr>
-          <w:color w:val="FF0000"/>
-        </w:rPr>
-      </w:pPr>
-      <w:r>
-        <w:rPr>
-          <w:color w:val="FF0000"/>
-        </w:rPr>
-        <w:t>possible deadlocks</w:t>
-      </w:r>
+        <w:pStyle w:val="Sarakstarindkopa"/>
+        <w:numPr>
+          <w:ilvl w:val="0"/>
+          <w:numId w:val="2"/>
+        </w:numPr>
+      </w:pPr>
+      <w:r>
+        <w:rPr>
+          <w:rFonts w:ascii="Segoe UI" w:hAnsi="Segoe UI" w:cs="Segoe UI"/>
+          <w:color w:val="222222"/>
+          <w:sz w:val="21"/>
+          <w:szCs w:val="21"/>
+          <w:shd w:val="clear" w:color="auto" w:fill="FFFFFF"/>
+        </w:rPr>
+        <w:t xml:space="preserve">Doesn’t </w:t>
+      </w:r>
+      <w:r>
+        <w:rPr>
+          <w:rFonts w:ascii="Segoe UI" w:hAnsi="Segoe UI" w:cs="Segoe UI"/>
+          <w:color w:val="222222"/>
+          <w:sz w:val="21"/>
+          <w:szCs w:val="21"/>
+          <w:shd w:val="clear" w:color="auto" w:fill="FFFFFF"/>
+        </w:rPr>
+        <w:t>read any "dirty" data</w:t>
+      </w:r>
+    </w:p>
+    <w:p>
+      <w:pPr>
+        <w:pStyle w:val="Sarakstarindkopa"/>
+        <w:numPr>
+          <w:ilvl w:val="0"/>
+          <w:numId w:val="2"/>
+        </w:numPr>
+      </w:pPr>
+      <w:r>
+        <w:rPr>
+          <w:rFonts w:ascii="Segoe UI" w:hAnsi="Segoe UI" w:cs="Segoe UI"/>
+          <w:color w:val="222222"/>
+          <w:sz w:val="21"/>
+          <w:szCs w:val="21"/>
+          <w:shd w:val="clear" w:color="auto" w:fill="FFFFFF"/>
+        </w:rPr>
+        <w:t>holds read locks on all rows it returns</w:t>
+      </w:r>
+    </w:p>
+    <w:p>
+      <w:pPr>
+        <w:pStyle w:val="Sarakstarindkopa"/>
+        <w:numPr>
+          <w:ilvl w:val="0"/>
+          <w:numId w:val="2"/>
+        </w:numPr>
+      </w:pPr>
+      <w:r>
+        <w:rPr>
+          <w:rFonts w:ascii="Segoe UI" w:hAnsi="Segoe UI" w:cs="Segoe UI"/>
+          <w:color w:val="222222"/>
+          <w:sz w:val="21"/>
+          <w:szCs w:val="21"/>
+          <w:shd w:val="clear" w:color="auto" w:fill="FFFFFF"/>
+        </w:rPr>
+        <w:t>holds write locks on all rows it inserts, updates, or deletes</w:t>
+      </w:r>
+    </w:p>
+    <w:p>
+      <w:pPr>
+        <w:pStyle w:val="Sarakstarindkopa"/>
+        <w:numPr>
+          <w:ilvl w:val="0"/>
+          <w:numId w:val="2"/>
+        </w:numPr>
+      </w:pPr>
+      <w:r>
+        <w:rPr>
+          <w:rFonts w:ascii="Segoe UI" w:hAnsi="Segoe UI" w:cs="Segoe UI"/>
+          <w:color w:val="222222"/>
+          <w:sz w:val="21"/>
+          <w:szCs w:val="21"/>
+          <w:shd w:val="clear" w:color="auto" w:fill="FFFFFF"/>
+        </w:rPr>
+        <w:t>The transaction waits until rows write-locked by other transactions are unlocked</w:t>
+      </w:r>
+    </w:p>
+    <w:p>
+      <w:pPr>
+        <w:pStyle w:val="Sarakstarindkopa"/>
+        <w:numPr>
+          <w:ilvl w:val="0"/>
+          <w:numId w:val="2"/>
+        </w:numPr>
+      </w:pPr>
+      <w:r>
+        <w:rPr>
+          <w:rFonts w:ascii="Segoe UI" w:hAnsi="Segoe UI" w:cs="Segoe UI"/>
+          <w:color w:val="222222"/>
+          <w:sz w:val="21"/>
+          <w:szCs w:val="21"/>
+          <w:shd w:val="clear" w:color="auto" w:fill="FFFFFF"/>
+        </w:rPr>
+        <w:t xml:space="preserve">locks </w:t>
+      </w:r>
+      <w:r>
+        <w:rPr>
+          <w:rFonts w:ascii="Segoe UI" w:hAnsi="Segoe UI" w:cs="Segoe UI"/>
+          <w:color w:val="222222"/>
+          <w:sz w:val="21"/>
+          <w:szCs w:val="21"/>
+          <w:shd w:val="clear" w:color="auto" w:fill="FFFFFF"/>
+        </w:rPr>
+        <w:t xml:space="preserve">are leased </w:t>
+      </w:r>
+      <w:r>
+        <w:rPr>
+          <w:rFonts w:ascii="Segoe UI" w:hAnsi="Segoe UI" w:cs="Segoe UI"/>
+          <w:color w:val="222222"/>
+          <w:sz w:val="21"/>
+          <w:szCs w:val="21"/>
+          <w:shd w:val="clear" w:color="auto" w:fill="FFFFFF"/>
+        </w:rPr>
+        <w:t xml:space="preserve">when </w:t>
+      </w:r>
+      <w:r>
+        <w:rPr>
+          <w:rFonts w:ascii="Segoe UI" w:hAnsi="Segoe UI" w:cs="Segoe UI"/>
+          <w:color w:val="222222"/>
+          <w:sz w:val="21"/>
+          <w:szCs w:val="21"/>
+          <w:shd w:val="clear" w:color="auto" w:fill="FFFFFF"/>
+        </w:rPr>
+        <w:t>transaction</w:t>
+      </w:r>
+      <w:r>
+        <w:rPr>
+          <w:rFonts w:ascii="Segoe UI" w:hAnsi="Segoe UI" w:cs="Segoe UI"/>
+          <w:color w:val="222222"/>
+          <w:sz w:val="21"/>
+          <w:szCs w:val="21"/>
+          <w:shd w:val="clear" w:color="auto" w:fill="FFFFFF"/>
+        </w:rPr>
+        <w:t xml:space="preserve"> is committed or rolled back</w:t>
+      </w:r>
+    </w:p>
+    <w:p>
+      <w:pPr>
+        <w:tabs>
+          <w:tab w:val="left" w:pos="990"/>
+        </w:tabs>
+      </w:pPr>
+      <w:r>
+        <w:t>Cons:</w:t>
+      </w:r>
+      <w:r>
+        <w:tab/>
+      </w:r>
+    </w:p>
+    <w:p>
+      <w:pPr>
+        <w:pStyle w:val="Sarakstarindkopa"/>
+        <w:numPr>
+          <w:ilvl w:val="0"/>
+          <w:numId w:val="4"/>
+        </w:numPr>
+        <w:tabs>
+          <w:tab w:val="left" w:pos="990"/>
+        </w:tabs>
+      </w:pPr>
+      <w:r>
+        <w:t xml:space="preserve">Slower than </w:t>
+      </w:r>
+      <w:r>
+        <w:rPr>
+          <w:rFonts w:ascii="Segoe UI" w:hAnsi="Segoe UI" w:cs="Segoe UI"/>
+          <w:color w:val="222222"/>
+          <w:sz w:val="21"/>
+          <w:szCs w:val="21"/>
+          <w:shd w:val="clear" w:color="auto" w:fill="FFFFFF"/>
+        </w:rPr>
+        <w:t>Read committed</w:t>
+      </w:r>
+    </w:p>
+    <w:p>
+      <w:pPr>
+        <w:pStyle w:val="Sarakstarindkopa"/>
+        <w:numPr>
+          <w:ilvl w:val="0"/>
+          <w:numId w:val="4"/>
+        </w:numPr>
+        <w:tabs>
+          <w:tab w:val="left" w:pos="990"/>
+        </w:tabs>
+      </w:pPr>
+      <w:r>
+        <w:t>Phantom reads may still happen</w:t>
+      </w:r>
+    </w:p>
+    <w:p>
+      <w:pPr>
+        <w:tabs>
+          <w:tab w:val="left" w:pos="990"/>
+        </w:tabs>
+      </w:pPr>
+    </w:p>
+    <w:p>
+      <w:pPr>
+        <w:rPr>
+          <w:color w:val="5B9BD5" w:themeColor="accent5"/>
+        </w:rPr>
+      </w:pPr>
+      <w:r>
+        <w:t xml:space="preserve">From: </w:t>
+      </w:r>
+      <w:commentRangeStart w:id="1"/>
+      <w:r>
+        <w:fldChar w:fldCharType="begin"/>
+      </w:r>
+      <w:r>
+        <w:instrText xml:space="preserve"> HYPERLINK "https://docs.microsoft.com/en-us/sql/odbc/reference/develop-app/transaction-isolation-levels" </w:instrText>
+      </w:r>
+      <w:r>
+        <w:fldChar w:fldCharType="separate"/>
+      </w:r>
+      <w:r>
+        <w:rPr>
+          <w:rStyle w:val="Hipersaite"/>
+        </w:rPr>
+        <w:t>https://docs.microsoft.com/en-us/sql/odbc/reference/develop-app/transaction-isolation-levels</w:t>
+      </w:r>
+      <w:r>
+        <w:rPr>
+          <w:rStyle w:val="Hipersaite"/>
+        </w:rPr>
+        <w:fldChar w:fldCharType="end"/>
+      </w:r>
+      <w:commentRangeEnd w:id="1"/>
+      <w:r>
+        <w:rPr>
+          <w:rStyle w:val="Komentraatsauce"/>
+        </w:rPr>
+        <w:commentReference w:id="1"/>
+      </w:r>
+    </w:p>
+    <w:p>
+      <w:pPr>
+        <w:tabs>
+          <w:tab w:val="left" w:pos="990"/>
+        </w:tabs>
+      </w:pPr>
     </w:p>
     <w:sectPr>
       <w:pgSz w:w="11906" w:h="16838"/>
@@ -522,6 +749,45 @@
 </w:document>
 </file>
 
+<file path=word/comments.xml><?xml version="1.0" encoding="utf-8"?>
+<w:comments xmlns:wpc="http://schemas.microsoft.com/office/word/2010/wordprocessingCanvas" xmlns:cx="http://schemas.microsoft.com/office/drawing/2014/chartex" xmlns:cx1="http://schemas.microsoft.com/office/drawing/2015/9/8/chartex" xmlns:cx2="http://schemas.microsoft.com/office/drawing/2015/10/21/chartex" xmlns:cx3="http://schemas.microsoft.com/office/drawing/2016/5/9/chartex" xmlns:cx4="http://schemas.microsoft.com/office/drawing/2016/5/10/chartex" xmlns:cx5="http://schemas.microsoft.com/office/drawing/2016/5/11/chartex" xmlns:cx6="http://schemas.microsoft.com/office/drawing/2016/5/12/chartex" xmlns:cx7="http://schemas.microsoft.com/office/drawing/2016/5/13/chartex" xmlns:cx8="http://schemas.microsoft.com/office/drawing/2016/5/14/chartex" xmlns:mc="http://schemas.openxmlformats.org/markup-compatibility/2006" xmlns:aink="http://schemas.microsoft.com/office/drawing/2016/ink" xmlns:am3d="http://schemas.microsoft.com/office/drawing/2017/model3d" xmlns:o="urn:schemas-microsoft-com:office:office" xmlns:r="http://schemas.openxmlformats.org/officeDocument/2006/relationships" xmlns:m="http://schemas.openxmlformats.org/officeDocument/2006/math" xmlns:v="urn:schemas-microsoft-com:vml" xmlns:wp14="http://schemas.microsoft.com/office/word/2010/wordprocessingDrawing" xmlns:wp="http://schemas.openxmlformats.org/drawingml/2006/wordprocessingDrawing" xmlns:w10="urn:schemas-microsoft-com:office:word" xmlns:w="http://schemas.openxmlformats.org/wordprocessingml/2006/main" xmlns:w14="http://schemas.microsoft.com/office/word/2010/wordml" xmlns:w15="http://schemas.microsoft.com/office/word/2012/wordml" xmlns:w16cid="http://schemas.microsoft.com/office/word/2016/wordml/cid" xmlns:w16se="http://schemas.microsoft.com/office/word/2015/wordml/symex" xmlns:wpg="http://schemas.microsoft.com/office/word/2010/wordprocessingGroup" xmlns:wpi="http://schemas.microsoft.com/office/word/2010/wordprocessingInk" xmlns:wne="http://schemas.microsoft.com/office/word/2006/wordml" xmlns:wps="http://schemas.microsoft.com/office/word/2010/wordprocessingShape" mc:Ignorable="w14 w15 w16se w16cid wp14">
+  <w:comment w:id="1" w:author="bubriks@gmail.com" w:date="2017-12-07T13:46:00Z" w:initials="b">
+    <w:p>
+      <w:pPr>
+        <w:pStyle w:val="Komentrateksts"/>
+      </w:pPr>
+      <w:r>
+        <w:rPr>
+          <w:rStyle w:val="Komentraatsauce"/>
+        </w:rPr>
+        <w:annotationRef/>
+      </w:r>
+      <w:r>
+        <w:t>Basically,</w:t>
+      </w:r>
+      <w:r>
+        <w:t xml:space="preserve"> all from acid</w:t>
+      </w:r>
+      <w:r>
+        <w:t xml:space="preserve"> forward use this link in some way</w:t>
+      </w:r>
+    </w:p>
+  </w:comment>
+</w:comments>
+</file>
+
+<file path=word/commentsExtended.xml><?xml version="1.0" encoding="utf-8"?>
+<w15:commentsEx xmlns:wpc="http://schemas.microsoft.com/office/word/2010/wordprocessingCanvas" xmlns:cx="http://schemas.microsoft.com/office/drawing/2014/chartex" xmlns:cx1="http://schemas.microsoft.com/office/drawing/2015/9/8/chartex" xmlns:cx2="http://schemas.microsoft.com/office/drawing/2015/10/21/chartex" xmlns:cx3="http://schemas.microsoft.com/office/drawing/2016/5/9/chartex" xmlns:cx4="http://schemas.microsoft.com/office/drawing/2016/5/10/chartex" xmlns:cx5="http://schemas.microsoft.com/office/drawing/2016/5/11/chartex" xmlns:cx6="http://schemas.microsoft.com/office/drawing/2016/5/12/chartex" xmlns:cx7="http://schemas.microsoft.com/office/drawing/2016/5/13/chartex" xmlns:cx8="http://schemas.microsoft.com/office/drawing/2016/5/14/chartex" xmlns:mc="http://schemas.openxmlformats.org/markup-compatibility/2006" xmlns:aink="http://schemas.microsoft.com/office/drawing/2016/ink" xmlns:am3d="http://schemas.microsoft.com/office/drawing/2017/model3d" xmlns:o="urn:schemas-microsoft-com:office:office" xmlns:r="http://schemas.openxmlformats.org/officeDocument/2006/relationships" xmlns:m="http://schemas.openxmlformats.org/officeDocument/2006/math" xmlns:v="urn:schemas-microsoft-com:vml" xmlns:wp14="http://schemas.microsoft.com/office/word/2010/wordprocessingDrawing" xmlns:wp="http://schemas.openxmlformats.org/drawingml/2006/wordprocessingDrawing" xmlns:w10="urn:schemas-microsoft-com:office:word" xmlns:w="http://schemas.openxmlformats.org/wordprocessingml/2006/main" xmlns:w14="http://schemas.microsoft.com/office/word/2010/wordml" xmlns:w15="http://schemas.microsoft.com/office/word/2012/wordml" xmlns:w16cid="http://schemas.microsoft.com/office/word/2016/wordml/cid" xmlns:w16se="http://schemas.microsoft.com/office/word/2015/wordml/symex" xmlns:wpg="http://schemas.microsoft.com/office/word/2010/wordprocessingGroup" xmlns:wpi="http://schemas.microsoft.com/office/word/2010/wordprocessingInk" xmlns:wne="http://schemas.microsoft.com/office/word/2006/wordml" xmlns:wps="http://schemas.microsoft.com/office/word/2010/wordprocessingShape" mc:Ignorable="w14 w15 w16se w16cid wp14">
+  <w15:commentEx w15:paraId="3E6019C9" w15:done="0"/>
+</w15:commentsEx>
+</file>
+
+<file path=word/commentsIds.xml><?xml version="1.0" encoding="utf-8"?>
+<w16cid:commentsIds xmlns:wpc="http://schemas.microsoft.com/office/word/2010/wordprocessingCanvas" xmlns:cx="http://schemas.microsoft.com/office/drawing/2014/chartex" xmlns:cx1="http://schemas.microsoft.com/office/drawing/2015/9/8/chartex" xmlns:cx2="http://schemas.microsoft.com/office/drawing/2015/10/21/chartex" xmlns:cx3="http://schemas.microsoft.com/office/drawing/2016/5/9/chartex" xmlns:cx4="http://schemas.microsoft.com/office/drawing/2016/5/10/chartex" xmlns:cx5="http://schemas.microsoft.com/office/drawing/2016/5/11/chartex" xmlns:cx6="http://schemas.microsoft.com/office/drawing/2016/5/12/chartex" xmlns:cx7="http://schemas.microsoft.com/office/drawing/2016/5/13/chartex" xmlns:cx8="http://schemas.microsoft.com/office/drawing/2016/5/14/chartex" xmlns:mc="http://schemas.openxmlformats.org/markup-compatibility/2006" xmlns:aink="http://schemas.microsoft.com/office/drawing/2016/ink" xmlns:am3d="http://schemas.microsoft.com/office/drawing/2017/model3d" xmlns:o="urn:schemas-microsoft-com:office:office" xmlns:r="http://schemas.openxmlformats.org/officeDocument/2006/relationships" xmlns:m="http://schemas.openxmlformats.org/officeDocument/2006/math" xmlns:v="urn:schemas-microsoft-com:vml" xmlns:wp14="http://schemas.microsoft.com/office/word/2010/wordprocessingDrawing" xmlns:wp="http://schemas.openxmlformats.org/drawingml/2006/wordprocessingDrawing" xmlns:w10="urn:schemas-microsoft-com:office:word" xmlns:w="http://schemas.openxmlformats.org/wordprocessingml/2006/main" xmlns:w14="http://schemas.microsoft.com/office/word/2010/wordml" xmlns:w15="http://schemas.microsoft.com/office/word/2012/wordml" xmlns:w16cid="http://schemas.microsoft.com/office/word/2016/wordml/cid" xmlns:w16se="http://schemas.microsoft.com/office/word/2015/wordml/symex" xmlns:wpg="http://schemas.microsoft.com/office/word/2010/wordprocessingGroup" xmlns:wpi="http://schemas.microsoft.com/office/word/2010/wordprocessingInk" xmlns:wne="http://schemas.microsoft.com/office/word/2006/wordml" xmlns:wps="http://schemas.microsoft.com/office/word/2010/wordprocessingShape" mc:Ignorable="w14 w15 w16se w16cid wp14">
+  <w16cid:commentId w16cid:paraId="3E6019C9" w16cid:durableId="1DD3C49D"/>
+</w16cid:commentsIds>
+</file>
+
 <file path=word/endnotes.xml><?xml version="1.0" encoding="utf-8"?>
 <w:endnotes xmlns:wpc="http://schemas.microsoft.com/office/word/2010/wordprocessingCanvas" xmlns:cx="http://schemas.microsoft.com/office/drawing/2014/chartex" xmlns:cx1="http://schemas.microsoft.com/office/drawing/2015/9/8/chartex" xmlns:cx2="http://schemas.microsoft.com/office/drawing/2015/10/21/chartex" xmlns:cx3="http://schemas.microsoft.com/office/drawing/2016/5/9/chartex" xmlns:cx4="http://schemas.microsoft.com/office/drawing/2016/5/10/chartex" xmlns:cx5="http://schemas.microsoft.com/office/drawing/2016/5/11/chartex" xmlns:cx6="http://schemas.microsoft.com/office/drawing/2016/5/12/chartex" xmlns:cx7="http://schemas.microsoft.com/office/drawing/2016/5/13/chartex" xmlns:cx8="http://schemas.microsoft.com/office/drawing/2016/5/14/chartex" xmlns:mc="http://schemas.openxmlformats.org/markup-compatibility/2006" xmlns:aink="http://schemas.microsoft.com/office/drawing/2016/ink" xmlns:am3d="http://schemas.microsoft.com/office/drawing/2017/model3d" xmlns:o="urn:schemas-microsoft-com:office:office" xmlns:r="http://schemas.openxmlformats.org/officeDocument/2006/relationships" xmlns:m="http://schemas.openxmlformats.org/officeDocument/2006/math" xmlns:v="urn:schemas-microsoft-com:vml" xmlns:wp14="http://schemas.microsoft.com/office/word/2010/wordprocessingDrawing" xmlns:wp="http://schemas.openxmlformats.org/drawingml/2006/wordprocessingDrawing" xmlns:w10="urn:schemas-microsoft-com:office:word" xmlns:w="http://schemas.openxmlformats.org/wordprocessingml/2006/main" xmlns:w14="http://schemas.microsoft.com/office/word/2010/wordml" xmlns:w15="http://schemas.microsoft.com/office/word/2012/wordml" xmlns:w16cid="http://schemas.microsoft.com/office/word/2016/wordml/cid" xmlns:w16se="http://schemas.microsoft.com/office/word/2015/wordml/symex" xmlns:wpg="http://schemas.microsoft.com/office/word/2010/wordprocessingGroup" xmlns:wpi="http://schemas.microsoft.com/office/word/2010/wordprocessingInk" xmlns:wne="http://schemas.microsoft.com/office/word/2006/wordml" xmlns:wps="http://schemas.microsoft.com/office/word/2010/wordprocessingShape" mc:Ignorable="w14 w15 w16se w16cid wp14">
   <w:endnote w:type="separator" w:id="-1">
@@ -575,6 +841,119 @@
 <file path=word/numbering.xml><?xml version="1.0" encoding="utf-8"?>
 <w:numbering xmlns:wpc="http://schemas.microsoft.com/office/word/2010/wordprocessingCanvas" xmlns:cx="http://schemas.microsoft.com/office/drawing/2014/chartex" xmlns:cx1="http://schemas.microsoft.com/office/drawing/2015/9/8/chartex" xmlns:cx2="http://schemas.microsoft.com/office/drawing/2015/10/21/chartex" xmlns:cx3="http://schemas.microsoft.com/office/drawing/2016/5/9/chartex" xmlns:cx4="http://schemas.microsoft.com/office/drawing/2016/5/10/chartex" xmlns:cx5="http://schemas.microsoft.com/office/drawing/2016/5/11/chartex" xmlns:cx6="http://schemas.microsoft.com/office/drawing/2016/5/12/chartex" xmlns:cx7="http://schemas.microsoft.com/office/drawing/2016/5/13/chartex" xmlns:cx8="http://schemas.microsoft.com/office/drawing/2016/5/14/chartex" xmlns:mc="http://schemas.openxmlformats.org/markup-compatibility/2006" xmlns:aink="http://schemas.microsoft.com/office/drawing/2016/ink" xmlns:am3d="http://schemas.microsoft.com/office/drawing/2017/model3d" xmlns:o="urn:schemas-microsoft-com:office:office" xmlns:r="http://schemas.openxmlformats.org/officeDocument/2006/relationships" xmlns:m="http://schemas.openxmlformats.org/officeDocument/2006/math" xmlns:v="urn:schemas-microsoft-com:vml" xmlns:wp14="http://schemas.microsoft.com/office/word/2010/wordprocessingDrawing" xmlns:wp="http://schemas.openxmlformats.org/drawingml/2006/wordprocessingDrawing" xmlns:w10="urn:schemas-microsoft-com:office:word" xmlns:w="http://schemas.openxmlformats.org/wordprocessingml/2006/main" xmlns:w14="http://schemas.microsoft.com/office/word/2010/wordml" xmlns:w15="http://schemas.microsoft.com/office/word/2012/wordml" xmlns:w16cid="http://schemas.microsoft.com/office/word/2016/wordml/cid" xmlns:w16se="http://schemas.microsoft.com/office/word/2015/wordml/symex" xmlns:wpg="http://schemas.microsoft.com/office/word/2010/wordprocessingGroup" xmlns:wpi="http://schemas.microsoft.com/office/word/2010/wordprocessingInk" xmlns:wne="http://schemas.microsoft.com/office/word/2006/wordml" xmlns:wps="http://schemas.microsoft.com/office/word/2010/wordprocessingShape" mc:Ignorable="w14 w15 w16se w16cid wp14">
   <w:abstractNum w:abstractNumId="0" w15:restartNumberingAfterBreak="0">
+    <w:nsid w:val="2D94308C"/>
+    <w:multiLevelType w:val="hybridMultilevel"/>
+    <w:tmpl w:val="561283C8"/>
+    <w:lvl w:ilvl="0" w:tplc="04260001">
+      <w:start w:val="1"/>
+      <w:numFmt w:val="bullet"/>
+      <w:lvlText w:val=""/>
+      <w:lvlJc w:val="left"/>
+      <w:pPr>
+        <w:ind w:left="720" w:hanging="360"/>
+      </w:pPr>
+      <w:rPr>
+        <w:rFonts w:ascii="Symbol" w:hAnsi="Symbol" w:hint="default"/>
+      </w:rPr>
+    </w:lvl>
+    <w:lvl w:ilvl="1" w:tplc="04260003" w:tentative="1">
+      <w:start w:val="1"/>
+      <w:numFmt w:val="bullet"/>
+      <w:lvlText w:val="o"/>
+      <w:lvlJc w:val="left"/>
+      <w:pPr>
+        <w:ind w:left="1440" w:hanging="360"/>
+      </w:pPr>
+      <w:rPr>
+        <w:rFonts w:ascii="Courier New" w:hAnsi="Courier New" w:cs="Courier New" w:hint="default"/>
+      </w:rPr>
+    </w:lvl>
+    <w:lvl w:ilvl="2" w:tplc="04260005" w:tentative="1">
+      <w:start w:val="1"/>
+      <w:numFmt w:val="bullet"/>
+      <w:lvlText w:val=""/>
+      <w:lvlJc w:val="left"/>
+      <w:pPr>
+        <w:ind w:left="2160" w:hanging="360"/>
+      </w:pPr>
+      <w:rPr>
+        <w:rFonts w:ascii="Wingdings" w:hAnsi="Wingdings" w:hint="default"/>
+      </w:rPr>
+    </w:lvl>
+    <w:lvl w:ilvl="3" w:tplc="04260001" w:tentative="1">
+      <w:start w:val="1"/>
+      <w:numFmt w:val="bullet"/>
+      <w:lvlText w:val=""/>
+      <w:lvlJc w:val="left"/>
+      <w:pPr>
+        <w:ind w:left="2880" w:hanging="360"/>
+      </w:pPr>
+      <w:rPr>
+        <w:rFonts w:ascii="Symbol" w:hAnsi="Symbol" w:hint="default"/>
+      </w:rPr>
+    </w:lvl>
+    <w:lvl w:ilvl="4" w:tplc="04260003" w:tentative="1">
+      <w:start w:val="1"/>
+      <w:numFmt w:val="bullet"/>
+      <w:lvlText w:val="o"/>
+      <w:lvlJc w:val="left"/>
+      <w:pPr>
+        <w:ind w:left="3600" w:hanging="360"/>
+      </w:pPr>
+      <w:rPr>
+        <w:rFonts w:ascii="Courier New" w:hAnsi="Courier New" w:cs="Courier New" w:hint="default"/>
+      </w:rPr>
+    </w:lvl>
+    <w:lvl w:ilvl="5" w:tplc="04260005" w:tentative="1">
+      <w:start w:val="1"/>
+      <w:numFmt w:val="bullet"/>
+      <w:lvlText w:val=""/>
+      <w:lvlJc w:val="left"/>
+      <w:pPr>
+        <w:ind w:left="4320" w:hanging="360"/>
+      </w:pPr>
+      <w:rPr>
+        <w:rFonts w:ascii="Wingdings" w:hAnsi="Wingdings" w:hint="default"/>
+      </w:rPr>
+    </w:lvl>
+    <w:lvl w:ilvl="6" w:tplc="04260001" w:tentative="1">
+      <w:start w:val="1"/>
+      <w:numFmt w:val="bullet"/>
+      <w:lvlText w:val=""/>
+      <w:lvlJc w:val="left"/>
+      <w:pPr>
+        <w:ind w:left="5040" w:hanging="360"/>
+      </w:pPr>
+      <w:rPr>
+        <w:rFonts w:ascii="Symbol" w:hAnsi="Symbol" w:hint="default"/>
+      </w:rPr>
+    </w:lvl>
+    <w:lvl w:ilvl="7" w:tplc="04260003" w:tentative="1">
+      <w:start w:val="1"/>
+      <w:numFmt w:val="bullet"/>
+      <w:lvlText w:val="o"/>
+      <w:lvlJc w:val="left"/>
+      <w:pPr>
+        <w:ind w:left="5760" w:hanging="360"/>
+      </w:pPr>
+      <w:rPr>
+        <w:rFonts w:ascii="Courier New" w:hAnsi="Courier New" w:cs="Courier New" w:hint="default"/>
+      </w:rPr>
+    </w:lvl>
+    <w:lvl w:ilvl="8" w:tplc="04260005" w:tentative="1">
+      <w:start w:val="1"/>
+      <w:numFmt w:val="bullet"/>
+      <w:lvlText w:val=""/>
+      <w:lvlJc w:val="left"/>
+      <w:pPr>
+        <w:ind w:left="6480" w:hanging="360"/>
+      </w:pPr>
+      <w:rPr>
+        <w:rFonts w:ascii="Wingdings" w:hAnsi="Wingdings" w:hint="default"/>
+      </w:rPr>
+    </w:lvl>
+  </w:abstractNum>
+  <w:abstractNum w:abstractNumId="1" w15:restartNumberingAfterBreak="0">
     <w:nsid w:val="31053935"/>
     <w:multiLevelType w:val="hybridMultilevel"/>
     <w:tmpl w:val="B7AE3586"/>
@@ -687,10 +1066,253 @@
       </w:rPr>
     </w:lvl>
   </w:abstractNum>
+  <w:abstractNum w:abstractNumId="2" w15:restartNumberingAfterBreak="0">
+    <w:nsid w:val="4925619B"/>
+    <w:multiLevelType w:val="hybridMultilevel"/>
+    <w:tmpl w:val="6940475A"/>
+    <w:lvl w:ilvl="0" w:tplc="04260001">
+      <w:start w:val="1"/>
+      <w:numFmt w:val="bullet"/>
+      <w:lvlText w:val=""/>
+      <w:lvlJc w:val="left"/>
+      <w:pPr>
+        <w:ind w:left="720" w:hanging="360"/>
+      </w:pPr>
+      <w:rPr>
+        <w:rFonts w:ascii="Symbol" w:hAnsi="Symbol" w:hint="default"/>
+      </w:rPr>
+    </w:lvl>
+    <w:lvl w:ilvl="1" w:tplc="04260003" w:tentative="1">
+      <w:start w:val="1"/>
+      <w:numFmt w:val="bullet"/>
+      <w:lvlText w:val="o"/>
+      <w:lvlJc w:val="left"/>
+      <w:pPr>
+        <w:ind w:left="1440" w:hanging="360"/>
+      </w:pPr>
+      <w:rPr>
+        <w:rFonts w:ascii="Courier New" w:hAnsi="Courier New" w:cs="Courier New" w:hint="default"/>
+      </w:rPr>
+    </w:lvl>
+    <w:lvl w:ilvl="2" w:tplc="04260005" w:tentative="1">
+      <w:start w:val="1"/>
+      <w:numFmt w:val="bullet"/>
+      <w:lvlText w:val=""/>
+      <w:lvlJc w:val="left"/>
+      <w:pPr>
+        <w:ind w:left="2160" w:hanging="360"/>
+      </w:pPr>
+      <w:rPr>
+        <w:rFonts w:ascii="Wingdings" w:hAnsi="Wingdings" w:hint="default"/>
+      </w:rPr>
+    </w:lvl>
+    <w:lvl w:ilvl="3" w:tplc="04260001" w:tentative="1">
+      <w:start w:val="1"/>
+      <w:numFmt w:val="bullet"/>
+      <w:lvlText w:val=""/>
+      <w:lvlJc w:val="left"/>
+      <w:pPr>
+        <w:ind w:left="2880" w:hanging="360"/>
+      </w:pPr>
+      <w:rPr>
+        <w:rFonts w:ascii="Symbol" w:hAnsi="Symbol" w:hint="default"/>
+      </w:rPr>
+    </w:lvl>
+    <w:lvl w:ilvl="4" w:tplc="04260003" w:tentative="1">
+      <w:start w:val="1"/>
+      <w:numFmt w:val="bullet"/>
+      <w:lvlText w:val="o"/>
+      <w:lvlJc w:val="left"/>
+      <w:pPr>
+        <w:ind w:left="3600" w:hanging="360"/>
+      </w:pPr>
+      <w:rPr>
+        <w:rFonts w:ascii="Courier New" w:hAnsi="Courier New" w:cs="Courier New" w:hint="default"/>
+      </w:rPr>
+    </w:lvl>
+    <w:lvl w:ilvl="5" w:tplc="04260005" w:tentative="1">
+      <w:start w:val="1"/>
+      <w:numFmt w:val="bullet"/>
+      <w:lvlText w:val=""/>
+      <w:lvlJc w:val="left"/>
+      <w:pPr>
+        <w:ind w:left="4320" w:hanging="360"/>
+      </w:pPr>
+      <w:rPr>
+        <w:rFonts w:ascii="Wingdings" w:hAnsi="Wingdings" w:hint="default"/>
+      </w:rPr>
+    </w:lvl>
+    <w:lvl w:ilvl="6" w:tplc="04260001" w:tentative="1">
+      <w:start w:val="1"/>
+      <w:numFmt w:val="bullet"/>
+      <w:lvlText w:val=""/>
+      <w:lvlJc w:val="left"/>
+      <w:pPr>
+        <w:ind w:left="5040" w:hanging="360"/>
+      </w:pPr>
+      <w:rPr>
+        <w:rFonts w:ascii="Symbol" w:hAnsi="Symbol" w:hint="default"/>
+      </w:rPr>
+    </w:lvl>
+    <w:lvl w:ilvl="7" w:tplc="04260003" w:tentative="1">
+      <w:start w:val="1"/>
+      <w:numFmt w:val="bullet"/>
+      <w:lvlText w:val="o"/>
+      <w:lvlJc w:val="left"/>
+      <w:pPr>
+        <w:ind w:left="5760" w:hanging="360"/>
+      </w:pPr>
+      <w:rPr>
+        <w:rFonts w:ascii="Courier New" w:hAnsi="Courier New" w:cs="Courier New" w:hint="default"/>
+      </w:rPr>
+    </w:lvl>
+    <w:lvl w:ilvl="8" w:tplc="04260005" w:tentative="1">
+      <w:start w:val="1"/>
+      <w:numFmt w:val="bullet"/>
+      <w:lvlText w:val=""/>
+      <w:lvlJc w:val="left"/>
+      <w:pPr>
+        <w:ind w:left="6480" w:hanging="360"/>
+      </w:pPr>
+      <w:rPr>
+        <w:rFonts w:ascii="Wingdings" w:hAnsi="Wingdings" w:hint="default"/>
+      </w:rPr>
+    </w:lvl>
+  </w:abstractNum>
+  <w:abstractNum w:abstractNumId="3" w15:restartNumberingAfterBreak="0">
+    <w:nsid w:val="67784455"/>
+    <w:multiLevelType w:val="hybridMultilevel"/>
+    <w:tmpl w:val="6A76AEE4"/>
+    <w:lvl w:ilvl="0" w:tplc="04260001">
+      <w:start w:val="1"/>
+      <w:numFmt w:val="bullet"/>
+      <w:lvlText w:val=""/>
+      <w:lvlJc w:val="left"/>
+      <w:pPr>
+        <w:ind w:left="1710" w:hanging="360"/>
+      </w:pPr>
+      <w:rPr>
+        <w:rFonts w:ascii="Symbol" w:hAnsi="Symbol" w:hint="default"/>
+      </w:rPr>
+    </w:lvl>
+    <w:lvl w:ilvl="1" w:tplc="04260003" w:tentative="1">
+      <w:start w:val="1"/>
+      <w:numFmt w:val="bullet"/>
+      <w:lvlText w:val="o"/>
+      <w:lvlJc w:val="left"/>
+      <w:pPr>
+        <w:ind w:left="2430" w:hanging="360"/>
+      </w:pPr>
+      <w:rPr>
+        <w:rFonts w:ascii="Courier New" w:hAnsi="Courier New" w:cs="Courier New" w:hint="default"/>
+      </w:rPr>
+    </w:lvl>
+    <w:lvl w:ilvl="2" w:tplc="04260005" w:tentative="1">
+      <w:start w:val="1"/>
+      <w:numFmt w:val="bullet"/>
+      <w:lvlText w:val=""/>
+      <w:lvlJc w:val="left"/>
+      <w:pPr>
+        <w:ind w:left="3150" w:hanging="360"/>
+      </w:pPr>
+      <w:rPr>
+        <w:rFonts w:ascii="Wingdings" w:hAnsi="Wingdings" w:hint="default"/>
+      </w:rPr>
+    </w:lvl>
+    <w:lvl w:ilvl="3" w:tplc="04260001" w:tentative="1">
+      <w:start w:val="1"/>
+      <w:numFmt w:val="bullet"/>
+      <w:lvlText w:val=""/>
+      <w:lvlJc w:val="left"/>
+      <w:pPr>
+        <w:ind w:left="3870" w:hanging="360"/>
+      </w:pPr>
+      <w:rPr>
+        <w:rFonts w:ascii="Symbol" w:hAnsi="Symbol" w:hint="default"/>
+      </w:rPr>
+    </w:lvl>
+    <w:lvl w:ilvl="4" w:tplc="04260003" w:tentative="1">
+      <w:start w:val="1"/>
+      <w:numFmt w:val="bullet"/>
+      <w:lvlText w:val="o"/>
+      <w:lvlJc w:val="left"/>
+      <w:pPr>
+        <w:ind w:left="4590" w:hanging="360"/>
+      </w:pPr>
+      <w:rPr>
+        <w:rFonts w:ascii="Courier New" w:hAnsi="Courier New" w:cs="Courier New" w:hint="default"/>
+      </w:rPr>
+    </w:lvl>
+    <w:lvl w:ilvl="5" w:tplc="04260005" w:tentative="1">
+      <w:start w:val="1"/>
+      <w:numFmt w:val="bullet"/>
+      <w:lvlText w:val=""/>
+      <w:lvlJc w:val="left"/>
+      <w:pPr>
+        <w:ind w:left="5310" w:hanging="360"/>
+      </w:pPr>
+      <w:rPr>
+        <w:rFonts w:ascii="Wingdings" w:hAnsi="Wingdings" w:hint="default"/>
+      </w:rPr>
+    </w:lvl>
+    <w:lvl w:ilvl="6" w:tplc="04260001" w:tentative="1">
+      <w:start w:val="1"/>
+      <w:numFmt w:val="bullet"/>
+      <w:lvlText w:val=""/>
+      <w:lvlJc w:val="left"/>
+      <w:pPr>
+        <w:ind w:left="6030" w:hanging="360"/>
+      </w:pPr>
+      <w:rPr>
+        <w:rFonts w:ascii="Symbol" w:hAnsi="Symbol" w:hint="default"/>
+      </w:rPr>
+    </w:lvl>
+    <w:lvl w:ilvl="7" w:tplc="04260003" w:tentative="1">
+      <w:start w:val="1"/>
+      <w:numFmt w:val="bullet"/>
+      <w:lvlText w:val="o"/>
+      <w:lvlJc w:val="left"/>
+      <w:pPr>
+        <w:ind w:left="6750" w:hanging="360"/>
+      </w:pPr>
+      <w:rPr>
+        <w:rFonts w:ascii="Courier New" w:hAnsi="Courier New" w:cs="Courier New" w:hint="default"/>
+      </w:rPr>
+    </w:lvl>
+    <w:lvl w:ilvl="8" w:tplc="04260005" w:tentative="1">
+      <w:start w:val="1"/>
+      <w:numFmt w:val="bullet"/>
+      <w:lvlText w:val=""/>
+      <w:lvlJc w:val="left"/>
+      <w:pPr>
+        <w:ind w:left="7470" w:hanging="360"/>
+      </w:pPr>
+      <w:rPr>
+        <w:rFonts w:ascii="Wingdings" w:hAnsi="Wingdings" w:hint="default"/>
+      </w:rPr>
+    </w:lvl>
+  </w:abstractNum>
   <w:num w:numId="1">
+    <w:abstractNumId w:val="1"/>
+  </w:num>
+  <w:num w:numId="2">
     <w:abstractNumId w:val="0"/>
   </w:num>
+  <w:num w:numId="3">
+    <w:abstractNumId w:val="3"/>
+  </w:num>
+  <w:num w:numId="4">
+    <w:abstractNumId w:val="2"/>
+  </w:num>
 </w:numbering>
+</file>
+
+<file path=word/people.xml><?xml version="1.0" encoding="utf-8"?>
+<w15:people xmlns:wpc="http://schemas.microsoft.com/office/word/2010/wordprocessingCanvas" xmlns:cx="http://schemas.microsoft.com/office/drawing/2014/chartex" xmlns:cx1="http://schemas.microsoft.com/office/drawing/2015/9/8/chartex" xmlns:cx2="http://schemas.microsoft.com/office/drawing/2015/10/21/chartex" xmlns:cx3="http://schemas.microsoft.com/office/drawing/2016/5/9/chartex" xmlns:cx4="http://schemas.microsoft.com/office/drawing/2016/5/10/chartex" xmlns:cx5="http://schemas.microsoft.com/office/drawing/2016/5/11/chartex" xmlns:cx6="http://schemas.microsoft.com/office/drawing/2016/5/12/chartex" xmlns:cx7="http://schemas.microsoft.com/office/drawing/2016/5/13/chartex" xmlns:cx8="http://schemas.microsoft.com/office/drawing/2016/5/14/chartex" xmlns:mc="http://schemas.openxmlformats.org/markup-compatibility/2006" xmlns:aink="http://schemas.microsoft.com/office/drawing/2016/ink" xmlns:am3d="http://schemas.microsoft.com/office/drawing/2017/model3d" xmlns:o="urn:schemas-microsoft-com:office:office" xmlns:r="http://schemas.openxmlformats.org/officeDocument/2006/relationships" xmlns:m="http://schemas.openxmlformats.org/officeDocument/2006/math" xmlns:v="urn:schemas-microsoft-com:vml" xmlns:wp14="http://schemas.microsoft.com/office/word/2010/wordprocessingDrawing" xmlns:wp="http://schemas.openxmlformats.org/drawingml/2006/wordprocessingDrawing" xmlns:w10="urn:schemas-microsoft-com:office:word" xmlns:w="http://schemas.openxmlformats.org/wordprocessingml/2006/main" xmlns:w14="http://schemas.microsoft.com/office/word/2010/wordml" xmlns:w15="http://schemas.microsoft.com/office/word/2012/wordml" xmlns:w16cid="http://schemas.microsoft.com/office/word/2016/wordml/cid" xmlns:w16se="http://schemas.microsoft.com/office/word/2015/wordml/symex" xmlns:wpg="http://schemas.microsoft.com/office/word/2010/wordprocessingGroup" xmlns:wpi="http://schemas.microsoft.com/office/word/2010/wordprocessingInk" xmlns:wne="http://schemas.microsoft.com/office/word/2006/wordml" xmlns:wps="http://schemas.microsoft.com/office/word/2010/wordprocessingShape" mc:Ignorable="w14 w15 w16se w16cid wp14">
+  <w15:person w15:author="bubriks@gmail.com">
+    <w15:presenceInfo w15:providerId="Windows Live" w15:userId="30c92def27e35c43"/>
+  </w15:person>
+</w15:people>
 </file>
 
 <file path=word/styles.xml><?xml version="1.0" encoding="utf-8"?>
@@ -1306,6 +1928,18 @@
       <w:lang w:val="en-US"/>
     </w:rPr>
   </w:style>
+  <w:style w:type="character" w:styleId="Izmantotahipersaite">
+    <w:name w:val="FollowedHyperlink"/>
+    <w:basedOn w:val="Noklusjumarindkopasfonts"/>
+    <w:uiPriority w:val="99"/>
+    <w:semiHidden/>
+    <w:unhideWhenUsed/>
+    <w:rsid w:val="002C691F"/>
+    <w:rPr>
+      <w:color w:val="954F72" w:themeColor="followedHyperlink"/>
+      <w:u w:val="single"/>
+    </w:rPr>
+  </w:style>
 </w:styles>
 </file>
 

</xml_diff>